<commit_message>
Add significance to plots
</commit_message>
<xml_diff>
--- a/Analysis - R/reports/exp1_prereg.docx
+++ b/Analysis - R/reports/exp1_prereg.docx
@@ -28,82 +28,63 @@
         <w:t xml:space="preserve">Preregistered</w:t>
       </w:r>
     </w:p>
+    <w:bookmarkStart w:id="20" w:name="demographics"/>
     <w:p>
       <w:pPr>
-        <w:pStyle w:val="FirstParagraph"/>
-      </w:pPr>
-      <w:r>
-        <w:t xml:space="preserve">In total, 0</w:t>
-      </w:r>
-      <w:r>
-        <w:t xml:space="preserve"> </w:t>
-      </w:r>
-      <w:r>
-        <w:t xml:space="preserve">participant</w:t>
-      </w:r>
-      <w:r>
-        <w:t xml:space="preserve"> </w:t>
-      </w:r>
-      <w:r>
-        <w:t xml:space="preserve">where excluded due to low accuracy (&gt; 70%). Resulting in a</w:t>
-      </w:r>
-      <w:r>
-        <w:t xml:space="preserve"> </w:t>
-      </w:r>
-      <w:r>
-        <w:t xml:space="preserve">loss of 0 percent of the data.</w:t>
+        <w:pStyle w:val="Heading1"/>
+      </w:pPr>
+      <w:r>
+        <w:t xml:space="preserve">Demographics</w:t>
       </w:r>
     </w:p>
     <w:p>
       <w:pPr>
-        <w:pStyle w:val="BodyText"/>
-      </w:pPr>
-      <w:r>
-        <w:t xml:space="preserve">Furthermore, 16 trials were lost due</w:t>
-      </w:r>
-      <w:r>
-        <w:t xml:space="preserve"> </w:t>
-      </w:r>
-      <w:r>
-        <w:t xml:space="preserve">to deviating (2.5 SD) response times and none response(s).</w:t>
-      </w:r>
-      <w:r>
-        <w:t xml:space="preserve"> </w:t>
-      </w:r>
-      <w:r>
-        <w:t xml:space="preserve">Representing a loss of 3.21</w:t>
-      </w:r>
-      <w:r>
-        <w:t xml:space="preserve"> </w:t>
-      </w:r>
-      <w:r>
-        <w:t xml:space="preserve">percent of the data.</w:t>
+        <w:pStyle w:val="FirstParagraph"/>
+      </w:pPr>
+      <w:r>
+        <w:t xml:space="preserve">We recruited 33, participants from the United Kingdom via Prolific. Due to a coding mistake, four participants did not generate any data. This left us with a mean age of 33.79 (SD = 8.16; females) from the United Kingdom via Prolific. Note that two participants were excluded from the data analysis, but cannot be removed from the demographics due to non-connections between data points and demographics variables.</w:t>
+      </w:r>
+    </w:p>
+    <w:bookmarkEnd w:id="20"/>
+    <w:bookmarkStart w:id="33" w:name="data"/>
+    <w:p>
+      <w:pPr>
+        <w:pStyle w:val="Heading1"/>
+      </w:pPr>
+      <w:r>
+        <w:t xml:space="preserve">Data</w:t>
+      </w:r>
+    </w:p>
+    <w:bookmarkStart w:id="21" w:name="exclusion"/>
+    <w:p>
+      <w:pPr>
+        <w:pStyle w:val="Heading2"/>
+      </w:pPr>
+      <w:r>
+        <w:t xml:space="preserve">Exclusion</w:t>
       </w:r>
     </w:p>
     <w:p>
       <w:pPr>
-        <w:pStyle w:val="BodyText"/>
-      </w:pPr>
-      <w:r>
-        <w:t xml:space="preserve">Lastly, 110 trials</w:t>
-      </w:r>
-      <w:r>
-        <w:t xml:space="preserve"> </w:t>
-      </w:r>
-      <w:r>
-        <w:t xml:space="preserve">were removed due to a wrong response on the inducer trial.</w:t>
-      </w:r>
-      <w:r>
-        <w:t xml:space="preserve"> </w:t>
-      </w:r>
-      <w:r>
-        <w:t xml:space="preserve">Representing a loss of</w:t>
-      </w:r>
-      <w:r>
-        <w:t xml:space="preserve"> </w:t>
-      </w:r>
-      <w:r>
-        <w:t xml:space="preserve">22.09 percent of the data.</w:t>
+        <w:pStyle w:val="FirstParagraph"/>
+      </w:pPr>
+      <w:r>
+        <w:t xml:space="preserve">In total, 2</w:t>
+      </w:r>
+      <w:r>
+        <w:t xml:space="preserve"> </w:t>
+      </w:r>
+      <w:r>
+        <w:t xml:space="preserve">participant</w:t>
+      </w:r>
+      <w:r>
+        <w:t xml:space="preserve"> </w:t>
+      </w:r>
+      <w:r>
+        <w:t xml:space="preserve">where excluded due to low accuracy (&gt; 70%).</w:t>
+      </w:r>
+      <w:r>
+        <w:t xml:space="preserve"> </w:t>
       </w:r>
     </w:p>
     <w:p>
@@ -111,57 +92,107 @@
         <w:pStyle w:val="BodyText"/>
       </w:pPr>
       <w:r>
-        <w:t xml:space="preserve">A total of</w:t>
-      </w:r>
-      <w:r>
-        <w:t xml:space="preserve"> </w:t>
-      </w:r>
-      <w:r>
-        <w:t xml:space="preserve">126</w:t>
-      </w:r>
-      <w:r>
-        <w:t xml:space="preserve"> </w:t>
-      </w:r>
-      <w:r>
-        <w:t xml:space="preserve">trials were lost. Representing a loss of</w:t>
-      </w:r>
-      <w:r>
-        <w:t xml:space="preserve"> </w:t>
-      </w:r>
-      <w:r>
-        <w:t xml:space="preserve">25.3</w:t>
+        <w:t xml:space="preserve">Furthermore, 151 trials were lost due</w:t>
+      </w:r>
+      <w:r>
+        <w:t xml:space="preserve"> </w:t>
+      </w:r>
+      <w:r>
+        <w:t xml:space="preserve">to deviating (2.5 SD) response times and none response(s).</w:t>
+      </w:r>
+      <w:r>
+        <w:t xml:space="preserve"> </w:t>
+      </w:r>
+      <w:r>
+        <w:t xml:space="preserve">Representing a loss of 2.07</w:t>
       </w:r>
       <w:r>
         <w:t xml:space="preserve"> </w:t>
       </w:r>
       <w:r>
         <w:t xml:space="preserve">percent of the data.</w:t>
-      </w:r>
-    </w:p>
-    <w:bookmarkStart w:id="30" w:name="diagnostic"/>
-    <w:p>
-      <w:pPr>
-        <w:pStyle w:val="Heading1"/>
-      </w:pPr>
-      <w:r>
-        <w:t xml:space="preserve">Diagnostic</w:t>
-      </w:r>
-    </w:p>
-    <w:bookmarkStart w:id="20" w:name="table"/>
-    <w:p>
-      <w:pPr>
-        <w:pStyle w:val="Heading2"/>
-      </w:pPr>
-      <w:r>
-        <w:t xml:space="preserve">Table</w:t>
       </w:r>
     </w:p>
     <w:p>
       <w:pPr>
+        <w:pStyle w:val="BodyText"/>
+      </w:pPr>
+      <w:r>
+        <w:t xml:space="preserve">Lastly, 1597 trials</w:t>
+      </w:r>
+      <w:r>
+        <w:t xml:space="preserve"> </w:t>
+      </w:r>
+      <w:r>
+        <w:t xml:space="preserve">were removed due to a wrong response on the inducer trial.</w:t>
+      </w:r>
+      <w:r>
+        <w:t xml:space="preserve"> </w:t>
+      </w:r>
+      <w:r>
+        <w:t xml:space="preserve">Representing a loss of</w:t>
+      </w:r>
+      <w:r>
+        <w:t xml:space="preserve"> </w:t>
+      </w:r>
+      <w:r>
+        <w:t xml:space="preserve">21.86 percent of the data.</w:t>
+      </w:r>
+    </w:p>
+    <w:p>
+      <w:pPr>
+        <w:pStyle w:val="BodyText"/>
+      </w:pPr>
+      <w:r>
+        <w:t xml:space="preserve">A total of</w:t>
+      </w:r>
+      <w:r>
+        <w:t xml:space="preserve"> </w:t>
+      </w:r>
+      <w:r>
+        <w:t xml:space="preserve">1748 (ignoring excluded participants, we are left with: 1748)</w:t>
+      </w:r>
+      <w:r>
+        <w:t xml:space="preserve"> </w:t>
+      </w:r>
+      <w:r>
+        <w:t xml:space="preserve">trials were lost. Representing a loss of</w:t>
+      </w:r>
+      <w:r>
+        <w:t xml:space="preserve"> </w:t>
+      </w:r>
+      <w:r>
+        <w:t xml:space="preserve">23.93percent of the data.</w:t>
+      </w:r>
+    </w:p>
+    <w:bookmarkEnd w:id="21"/>
+    <w:bookmarkStart w:id="32" w:name="summary"/>
+    <w:p>
+      <w:pPr>
+        <w:pStyle w:val="Heading2"/>
+      </w:pPr>
+      <w:r>
+        <w:t xml:space="preserve">Summary</w:t>
+      </w:r>
+    </w:p>
+    <w:bookmarkStart w:id="22" w:name="table"/>
+    <w:p>
+      <w:pPr>
+        <w:pStyle w:val="Heading3"/>
+      </w:pPr>
+      <w:r>
+        <w:t xml:space="preserve">Table</w:t>
+      </w:r>
+    </w:p>
+    <w:p>
+      <w:pPr>
         <w:pStyle w:val="FirstParagraph"/>
       </w:pPr>
       <w:r>
         <w:t xml:space="preserve">Table XX</w:t>
+      </w:r>
+      <w:r>
+        <w:t xml:space="preserve"> </w:t>
       </w:r>
       <w:r>
         <w:t xml:space="preserve"> </w:t>
@@ -733,7 +764,7 @@
                 <w:rFonts w:ascii="Calibri" w:hAnsi="Calibri"/>
                 <w:sz w:val="20"/>
               </w:rPr>
-              <w:t xml:space="default">710.00</w:t>
+              <w:t xml:space="default">666.00</w:t>
             </w:r>
           </w:p>
         </w:tc>
@@ -757,7 +788,7 @@
                 <w:rFonts w:ascii="Calibri" w:hAnsi="Calibri"/>
                 <w:sz w:val="20"/>
               </w:rPr>
-              <w:t xml:space="default">221</w:t>
+              <w:t xml:space="default">111.00</w:t>
             </w:r>
           </w:p>
         </w:tc>
@@ -805,7 +836,7 @@
                 <w:rFonts w:ascii="Calibri" w:hAnsi="Calibri"/>
                 <w:sz w:val="20"/>
               </w:rPr>
-              <w:t xml:space="default">722.00</w:t>
+              <w:t xml:space="default">647.00</w:t>
             </w:r>
           </w:p>
         </w:tc>
@@ -829,7 +860,7 @@
                 <w:rFonts w:ascii="Calibri" w:hAnsi="Calibri"/>
                 <w:sz w:val="20"/>
               </w:rPr>
-              <w:t xml:space="default">309.00</w:t>
+              <w:t xml:space="default">103.00</w:t>
             </w:r>
           </w:p>
         </w:tc>
@@ -853,7 +884,7 @@
                 <w:rFonts w:ascii="Calibri" w:hAnsi="Calibri"/>
                 <w:sz w:val="20"/>
               </w:rPr>
-              <w:t xml:space="default">-12.2</w:t>
+              <w:t xml:space="default">18.5*</w:t>
             </w:r>
           </w:p>
         </w:tc>
@@ -901,7 +932,7 @@
                 <w:rFonts w:ascii="Calibri" w:hAnsi="Calibri"/>
                 <w:sz w:val="20"/>
               </w:rPr>
-              <w:t xml:space="default">-5.89</w:t>
+              <w:t xml:space="default">16.80</w:t>
             </w:r>
           </w:p>
         </w:tc>
@@ -925,7 +956,7 @@
                 <w:rFonts w:ascii="Calibri" w:hAnsi="Calibri"/>
                 <w:sz w:val="20"/>
               </w:rPr>
-              <w:t xml:space="default">0.53</w:t>
+              <w:t xml:space="default">3.08</w:t>
             </w:r>
           </w:p>
         </w:tc>
@@ -949,7 +980,7 @@
                 <w:rFonts w:ascii="Calibri" w:hAnsi="Calibri"/>
                 <w:sz w:val="20"/>
               </w:rPr>
-              <w:t xml:space="default">[-144, 139]</w:t>
+              <w:t xml:space="default">[2.2, 31.1]</w:t>
             </w:r>
           </w:p>
         </w:tc>
@@ -997,7 +1028,7 @@
                 <w:rFonts w:ascii="Calibri" w:hAnsi="Calibri"/>
                 <w:sz w:val="20"/>
               </w:rPr>
-              <w:t xml:space="default">0.03</w:t>
+              <w:t xml:space="default">0.17</w:t>
             </w:r>
           </w:p>
         </w:tc>
@@ -1050,7 +1081,7 @@
                 <w:rFonts w:ascii="Calibri" w:hAnsi="Calibri"/>
                 <w:sz w:val="20"/>
               </w:rPr>
-              <w:t xml:space="default">0.93</w:t>
+              <w:t xml:space="default">0.92</w:t>
             </w:r>
           </w:p>
         </w:tc>
@@ -1074,7 +1105,7 @@
                 <w:rFonts w:ascii="Calibri" w:hAnsi="Calibri"/>
                 <w:sz w:val="20"/>
               </w:rPr>
-              <w:t xml:space="default">0</w:t>
+              <w:t xml:space="default">0.07</w:t>
             </w:r>
           </w:p>
         </w:tc>
@@ -1122,7 +1153,7 @@
                 <w:rFonts w:ascii="Calibri" w:hAnsi="Calibri"/>
                 <w:sz w:val="20"/>
               </w:rPr>
-              <w:t xml:space="default">0.89</w:t>
+              <w:t xml:space="default">0.96</w:t>
             </w:r>
           </w:p>
         </w:tc>
@@ -1146,7 +1177,7 @@
                 <w:rFonts w:ascii="Calibri" w:hAnsi="Calibri"/>
                 <w:sz w:val="20"/>
               </w:rPr>
-              <w:t xml:space="default">0.16</w:t>
+              <w:t xml:space="default">0.03</w:t>
             </w:r>
           </w:p>
         </w:tc>
@@ -1170,7 +1201,7 @@
                 <w:rFonts w:ascii="Calibri" w:hAnsi="Calibri"/>
                 <w:sz w:val="20"/>
               </w:rPr>
-              <w:t xml:space="default">0.05</w:t>
+              <w:t xml:space="default">-0.04*</w:t>
             </w:r>
           </w:p>
         </w:tc>
@@ -1218,7 +1249,7 @@
                 <w:rFonts w:ascii="Calibri" w:hAnsi="Calibri"/>
                 <w:sz w:val="20"/>
               </w:rPr>
-              <w:t xml:space="default">0.03</w:t>
+              <w:t xml:space="default">-0.04</w:t>
             </w:r>
           </w:p>
         </w:tc>
@@ -1242,7 +1273,7 @@
                 <w:rFonts w:ascii="Calibri" w:hAnsi="Calibri"/>
                 <w:sz w:val="20"/>
               </w:rPr>
-              <w:t xml:space="default">0.57</w:t>
+              <w:t xml:space="default">9.48</w:t>
             </w:r>
           </w:p>
         </w:tc>
@@ -1266,7 +1297,7 @@
                 <w:rFonts w:ascii="Calibri" w:hAnsi="Calibri"/>
                 <w:sz w:val="20"/>
               </w:rPr>
-              <w:t xml:space="default">[-0.2, 0.28]</w:t>
+              <w:t xml:space="default">[-0.06, -0.01]</w:t>
             </w:r>
           </w:p>
         </w:tc>
@@ -1314,7 +1345,7 @@
                 <w:rFonts w:ascii="Calibri" w:hAnsi="Calibri"/>
                 <w:sz w:val="20"/>
               </w:rPr>
-              <w:t xml:space="default">0.24</w:t>
+              <w:t xml:space="default">0.74</w:t>
             </w:r>
           </w:p>
         </w:tc>
@@ -1335,16 +1366,48 @@
         <w:t xml:space="preserve"> </w:t>
       </w:r>
       <w:r>
-        <w:t xml:space="preserve">P’s are Bonferroni corrected for 2 tests. The tests</w:t>
-      </w:r>
-      <w:r>
-        <w:t xml:space="preserve"> </w:t>
-      </w:r>
-      <w:r>
-        <w:t xml:space="preserve">have 1 degrees of freedom.</w:t>
-      </w:r>
-      <w:r>
-        <w:t xml:space="preserve"> </w:t>
+        <w:t xml:space="preserve">The tests have 26 degrees of freedom.</w:t>
+      </w:r>
+      <w:r>
+        <w:t xml:space="preserve"> </w:t>
+      </w:r>
+      <w:r>
+        <w:t xml:space="preserve"> </w:t>
+      </w:r>
+      <w:r>
+        <w:t xml:space="preserve">*</w:t>
+      </w:r>
+      <w:r>
+        <w:t xml:space="preserve"> </w:t>
+      </w:r>
+      <w:r>
+        <w:rPr>
+          <w:iCs/>
+          <w:i/>
+        </w:rPr>
+        <w:t xml:space="preserve">p</w:t>
+      </w:r>
+      <w:r>
+        <w:t xml:space="preserve"> </w:t>
+      </w:r>
+      <w:r>
+        <w:t xml:space="preserve">&lt; .05 **</w:t>
+      </w:r>
+      <w:r>
+        <w:t xml:space="preserve"> </w:t>
+      </w:r>
+      <w:r>
+        <w:rPr>
+          <w:iCs/>
+          <w:i/>
+        </w:rPr>
+        <w:t xml:space="preserve">p</w:t>
+      </w:r>
+      <w:r>
+        <w:t xml:space="preserve"> </w:t>
+      </w:r>
+      <w:r>
+        <w:t xml:space="preserve">&lt; .01</w:t>
       </w:r>
       <w:r>
         <w:t xml:space="preserve"> </w:t>
@@ -1438,20 +1501,20 @@
         <w:t xml:space="preserve">remove extra zeros</w:t>
       </w:r>
     </w:p>
-    <w:bookmarkEnd w:id="20"/>
-    <w:bookmarkStart w:id="29" w:name="figures"/>
+    <w:bookmarkEnd w:id="22"/>
+    <w:bookmarkStart w:id="31" w:name="figures"/>
     <w:p>
       <w:pPr>
-        <w:pStyle w:val="Heading2"/>
+        <w:pStyle w:val="Heading3"/>
       </w:pPr>
       <w:r>
         <w:t xml:space="preserve">Figures</w:t>
       </w:r>
     </w:p>
-    <w:bookmarkStart w:id="24" w:name="linerange"/>
+    <w:bookmarkStart w:id="26" w:name="linerange"/>
     <w:p>
       <w:pPr>
-        <w:pStyle w:val="Heading3"/>
+        <w:pStyle w:val="Heading4"/>
       </w:pPr>
       <w:r>
         <w:t xml:space="preserve">Linerange</w:t>
@@ -1464,20 +1527,20 @@
       <w:r>
         <w:drawing>
           <wp:inline>
-            <wp:extent cx="4620126" cy="3696101"/>
+            <wp:extent cx="5334000" cy="3556000"/>
             <wp:effectExtent b="0" l="0" r="0" t="0"/>
-            <wp:docPr descr="" title="" id="22" name="Picture"/>
+            <wp:docPr descr="" title="" id="24" name="Picture"/>
             <a:graphic>
               <a:graphicData uri="http://schemas.openxmlformats.org/drawingml/2006/picture">
                 <pic:pic>
                   <pic:nvPicPr>
-                    <pic:cNvPr descr="exp1_prereg_files/figure-docx/unnamed-chunk-2-1.png" id="23" name="Picture"/>
+                    <pic:cNvPr descr="exp1_prereg_files/figure-docx/unnamed-chunk-3-1.png" id="25" name="Picture"/>
                     <pic:cNvPicPr>
                       <a:picLocks noChangeArrowheads="1" noChangeAspect="1"/>
                     </pic:cNvPicPr>
                   </pic:nvPicPr>
                   <pic:blipFill>
-                    <a:blip r:embed="rId21"/>
+                    <a:blip r:embed="rId23"/>
                     <a:stretch>
                       <a:fillRect/>
                     </a:stretch>
@@ -1485,7 +1548,7 @@
                   <pic:spPr bwMode="auto">
                     <a:xfrm>
                       <a:off x="0" y="0"/>
-                      <a:ext cx="4620126" cy="3696101"/>
+                      <a:ext cx="5334000" cy="3556000"/>
                     </a:xfrm>
                     <a:prstGeom prst="rect">
                       <a:avLst/>
@@ -1504,11 +1567,11 @@
         </w:drawing>
       </w:r>
     </w:p>
-    <w:bookmarkEnd w:id="24"/>
-    <w:bookmarkStart w:id="28" w:name="bar-plot"/>
+    <w:bookmarkEnd w:id="26"/>
+    <w:bookmarkStart w:id="30" w:name="bar-plot"/>
     <w:p>
       <w:pPr>
-        <w:pStyle w:val="Heading3"/>
+        <w:pStyle w:val="Heading4"/>
       </w:pPr>
       <w:r>
         <w:t xml:space="preserve">Bar plot</w:t>
@@ -1521,20 +1584,20 @@
       <w:r>
         <w:drawing>
           <wp:inline>
-            <wp:extent cx="4620126" cy="3696101"/>
+            <wp:extent cx="5334000" cy="3556000"/>
             <wp:effectExtent b="0" l="0" r="0" t="0"/>
-            <wp:docPr descr="" title="" id="26" name="Picture"/>
+            <wp:docPr descr="" title="" id="28" name="Picture"/>
             <a:graphic>
               <a:graphicData uri="http://schemas.openxmlformats.org/drawingml/2006/picture">
                 <pic:pic>
                   <pic:nvPicPr>
-                    <pic:cNvPr descr="exp1_prereg_files/figure-docx/unnamed-chunk-3-1.png" id="27" name="Picture"/>
+                    <pic:cNvPr descr="exp1_prereg_files/figure-docx/unnamed-chunk-4-1.png" id="29" name="Picture"/>
                     <pic:cNvPicPr>
                       <a:picLocks noChangeArrowheads="1" noChangeAspect="1"/>
                     </pic:cNvPicPr>
                   </pic:nvPicPr>
                   <pic:blipFill>
-                    <a:blip r:embed="rId25"/>
+                    <a:blip r:embed="rId27"/>
                     <a:stretch>
                       <a:fillRect/>
                     </a:stretch>
@@ -1542,7 +1605,7 @@
                   <pic:spPr bwMode="auto">
                     <a:xfrm>
                       <a:off x="0" y="0"/>
-                      <a:ext cx="4620126" cy="3696101"/>
+                      <a:ext cx="5334000" cy="3556000"/>
                     </a:xfrm>
                     <a:prstGeom prst="rect">
                       <a:avLst/>
@@ -1561,9 +1624,10 @@
         </w:drawing>
       </w:r>
     </w:p>
-    <w:bookmarkEnd w:id="28"/>
-    <w:bookmarkEnd w:id="29"/>
     <w:bookmarkEnd w:id="30"/>
+    <w:bookmarkEnd w:id="31"/>
+    <w:bookmarkEnd w:id="32"/>
+    <w:bookmarkEnd w:id="33"/>
     <w:sectPr/>
   </w:body>
 </w:document>

</xml_diff>